<commit_message>
Added Answers to Problems 1-3
</commit_message>
<xml_diff>
--- a/Stats Unit 8 Homework/R_for_DanielDavieau_DDavieau_UNIT_8_HW8_6371.docx
+++ b/Stats Unit 8 Homework/R_for_DanielDavieau_DDavieau_UNIT_8_HW8_6371.docx
@@ -497,6 +497,58 @@
         </w:drawing>
       </w:r>
     </w:p>
+    <w:p>
+      <w:pPr>
+        <w:pStyle w:val="SourceCode"/>
+      </w:pPr>
+      <w:r>
+        <w:rPr>
+          <w:rStyle w:val="KeywordTok"/>
+        </w:rPr>
+        <w:t xml:space="preserve">cor</w:t>
+      </w:r>
+      <w:r>
+        <w:rPr>
+          <w:rStyle w:val="NormalTok"/>
+        </w:rPr>
+        <w:t xml:space="preserve">(Baseball_Data</w:t>
+      </w:r>
+      <w:r>
+        <w:rPr>
+          <w:rStyle w:val="OperatorTok"/>
+        </w:rPr>
+        <w:t xml:space="preserve">$</w:t>
+      </w:r>
+      <w:r>
+        <w:rPr>
+          <w:rStyle w:val="NormalTok"/>
+        </w:rPr>
+        <w:t xml:space="preserve">Payroll, Baseball_Data</w:t>
+      </w:r>
+      <w:r>
+        <w:rPr>
+          <w:rStyle w:val="OperatorTok"/>
+        </w:rPr>
+        <w:t xml:space="preserve">$</w:t>
+      </w:r>
+      <w:r>
+        <w:rPr>
+          <w:rStyle w:val="NormalTok"/>
+        </w:rPr>
+        <w:t xml:space="preserve">Wins)</w:t>
+      </w:r>
+    </w:p>
+    <w:p>
+      <w:pPr>
+        <w:pStyle w:val="SourceCode"/>
+      </w:pPr>
+      <w:r>
+        <w:rPr>
+          <w:rStyle w:val="VerbatimChar"/>
+        </w:rPr>
+        <w:t xml:space="preserve">## [1] 0.366231</w:t>
+      </w:r>
+    </w:p>
     <w:sectPr/>
   </w:body>
 </w:document>
@@ -605,7 +657,7 @@
     </w:lvl>
   </w:abstractNum>
   <w:abstractNum w:abstractNumId="990">
-    <w:nsid w:val="9ac32ea1"/>
+    <w:nsid w:val="718e203a"/>
     <w:multiLevelType w:val="multilevel"/>
     <w:lvl w:ilvl="0">
       <w:numFmt w:val="bullet"/>

</xml_diff>